<commit_message>
Update All Manual formatting in Docx Format
</commit_message>
<xml_diff>
--- a/Apache.docx
+++ b/Apache.docx
@@ -8,10 +8,13 @@
       </w:pPr>
       <w:bookmarkStart w:id="0" w:name="OLE_LINK1"/>
       <w:r>
-        <w:t>APAC</w:t>
-      </w:r>
-      <w:r>
-        <w:t>he Webserver</w:t>
+        <w:t>A</w:t>
+      </w:r>
+      <w:r>
+        <w:t>pach</w:t>
+      </w:r>
+      <w:r>
+        <w:t>e Webserver</w:t>
       </w:r>
     </w:p>
     <w:p>

</xml_diff>

<commit_message>
Signed-off-by: Fred Beckhusen <fred@outworldz.com>
</commit_message>
<xml_diff>
--- a/Apache.docx
+++ b/Apache.docx
@@ -1,6 +1,6 @@
 
 <file path=word/document.xml><?xml version="1.0" encoding="utf-8"?>
-<w:document xmlns:wpc="http://schemas.microsoft.com/office/word/2010/wordprocessingCanvas" xmlns:cx="http://schemas.microsoft.com/office/drawing/2014/chartex" xmlns:cx1="http://schemas.microsoft.com/office/drawing/2015/9/8/chartex" xmlns:cx2="http://schemas.microsoft.com/office/drawing/2015/10/21/chartex" xmlns:cx3="http://schemas.microsoft.com/office/drawing/2016/5/9/chartex" xmlns:cx4="http://schemas.microsoft.com/office/drawing/2016/5/10/chartex" xmlns:cx5="http://schemas.microsoft.com/office/drawing/2016/5/11/chartex" xmlns:cx6="http://schemas.microsoft.com/office/drawing/2016/5/12/chartex" xmlns:cx7="http://schemas.microsoft.com/office/drawing/2016/5/13/chartex" xmlns:cx8="http://schemas.microsoft.com/office/drawing/2016/5/14/chartex" xmlns:mc="http://schemas.openxmlformats.org/markup-compatibility/2006" xmlns:aink="http://schemas.microsoft.com/office/drawing/2016/ink" xmlns:am3d="http://schemas.microsoft.com/office/drawing/2017/model3d" xmlns:o="urn:schemas-microsoft-com:office:office" xmlns:oel="http://schemas.microsoft.com/office/2019/extlst" xmlns:r="http://schemas.openxmlformats.org/officeDocument/2006/relationships" xmlns:m="http://schemas.openxmlformats.org/officeDocument/2006/math" xmlns:v="urn:schemas-microsoft-com:vml" xmlns:wp14="http://schemas.microsoft.com/office/word/2010/wordprocessingDrawing" xmlns:wp="http://schemas.openxmlformats.org/drawingml/2006/wordprocessingDrawing" xmlns:w10="urn:schemas-microsoft-com:office:word" xmlns:w="http://schemas.openxmlformats.org/wordprocessingml/2006/main" xmlns:w14="http://schemas.microsoft.com/office/word/2010/wordml" xmlns:w15="http://schemas.microsoft.com/office/word/2012/wordml" xmlns:w16cex="http://schemas.microsoft.com/office/word/2018/wordml/cex" xmlns:w16cid="http://schemas.microsoft.com/office/word/2016/wordml/cid" xmlns:w16="http://schemas.microsoft.com/office/word/2018/wordml" xmlns:w16sdtdh="http://schemas.microsoft.com/office/word/2020/wordml/sdtdatahash" xmlns:w16se="http://schemas.microsoft.com/office/word/2015/wordml/symex" xmlns:wpg="http://schemas.microsoft.com/office/word/2010/wordprocessingGroup" xmlns:wpi="http://schemas.microsoft.com/office/word/2010/wordprocessingInk" xmlns:wne="http://schemas.microsoft.com/office/word/2006/wordml" xmlns:wps="http://schemas.microsoft.com/office/word/2010/wordprocessingShape" mc:Ignorable="w14 w15 w16se w16cid w16 w16cex w16sdtdh wp14">
+<w:document xmlns:wpc="http://schemas.microsoft.com/office/word/2010/wordprocessingCanvas" xmlns:cx="http://schemas.microsoft.com/office/drawing/2014/chartex" xmlns:cx1="http://schemas.microsoft.com/office/drawing/2015/9/8/chartex" xmlns:cx2="http://schemas.microsoft.com/office/drawing/2015/10/21/chartex" xmlns:cx3="http://schemas.microsoft.com/office/drawing/2016/5/9/chartex" xmlns:cx4="http://schemas.microsoft.com/office/drawing/2016/5/10/chartex" xmlns:cx5="http://schemas.microsoft.com/office/drawing/2016/5/11/chartex" xmlns:cx6="http://schemas.microsoft.com/office/drawing/2016/5/12/chartex" xmlns:cx7="http://schemas.microsoft.com/office/drawing/2016/5/13/chartex" xmlns:cx8="http://schemas.microsoft.com/office/drawing/2016/5/14/chartex" xmlns:mc="http://schemas.openxmlformats.org/markup-compatibility/2006" xmlns:aink="http://schemas.microsoft.com/office/drawing/2016/ink" xmlns:am3d="http://schemas.microsoft.com/office/drawing/2017/model3d" xmlns:o="urn:schemas-microsoft-com:office:office" xmlns:oel="http://schemas.microsoft.com/office/2019/extlst" xmlns:r="http://schemas.openxmlformats.org/officeDocument/2006/relationships" xmlns:m="http://schemas.openxmlformats.org/officeDocument/2006/math" xmlns:v="urn:schemas-microsoft-com:vml" xmlns:wp14="http://schemas.microsoft.com/office/word/2010/wordprocessingDrawing" xmlns:wp="http://schemas.openxmlformats.org/drawingml/2006/wordprocessingDrawing" xmlns:w10="urn:schemas-microsoft-com:office:word" xmlns:w="http://schemas.openxmlformats.org/wordprocessingml/2006/main" xmlns:w14="http://schemas.microsoft.com/office/word/2010/wordml" xmlns:w15="http://schemas.microsoft.com/office/word/2012/wordml" xmlns:w16cex="http://schemas.microsoft.com/office/word/2018/wordml/cex" xmlns:w16cid="http://schemas.microsoft.com/office/word/2016/wordml/cid" xmlns:w16="http://schemas.microsoft.com/office/word/2018/wordml" xmlns:w16du="http://schemas.microsoft.com/office/word/2023/wordml/word16du" xmlns:w16sdtdh="http://schemas.microsoft.com/office/word/2020/wordml/sdtdatahash" xmlns:w16se="http://schemas.microsoft.com/office/word/2015/wordml/symex" xmlns:wpg="http://schemas.microsoft.com/office/word/2010/wordprocessingGroup" xmlns:wpi="http://schemas.microsoft.com/office/word/2010/wordprocessingInk" xmlns:wne="http://schemas.microsoft.com/office/word/2006/wordml" xmlns:wps="http://schemas.microsoft.com/office/word/2010/wordprocessingShape" mc:Ignorable="w14 w15 w16se w16cid w16 w16cex w16sdtdh w16du wp14">
   <w:body>
     <w:p>
       <w:pPr>
@@ -97,7 +97,15 @@
         <w:t>le it</w:t>
       </w:r>
       <w:r>
-        <w:t xml:space="preserve"> and still run Opensimulator. If you do not need the </w:t>
+        <w:t xml:space="preserve"> and still run </w:t>
+      </w:r>
+      <w:proofErr w:type="gramStart"/>
+      <w:r>
+        <w:t>Opensimulator</w:t>
+      </w:r>
+      <w:proofErr w:type="gramEnd"/>
+      <w:r>
+        <w:t xml:space="preserve">. If you do not need the </w:t>
       </w:r>
       <w:r>
         <w:t>extra</w:t>
@@ -130,7 +138,23 @@
     </w:p>
     <w:p>
       <w:r>
-        <w:t xml:space="preserve">Defaults to 80. If your ISP blocks port 80, try 8000. </w:t>
+        <w:t xml:space="preserve">Defaults to </w:t>
+      </w:r>
+      <w:proofErr w:type="gramStart"/>
+      <w:r>
+        <w:t>80</w:t>
+      </w:r>
+      <w:proofErr w:type="gramEnd"/>
+      <w:r>
+        <w:t xml:space="preserve">. If your ISP blocks port </w:t>
+      </w:r>
+      <w:proofErr w:type="gramStart"/>
+      <w:r>
+        <w:t>80</w:t>
+      </w:r>
+      <w:proofErr w:type="gramEnd"/>
+      <w:r>
+        <w:t xml:space="preserve">, try 8000. </w:t>
       </w:r>
       <w:r>
         <w:t xml:space="preserve">DreamGrid will </w:t>
@@ -139,15 +163,42 @@
         <w:t xml:space="preserve">automatically </w:t>
       </w:r>
       <w:r>
-        <w:t>open this port in your PC’s firewall.</w:t>
-      </w:r>
-      <w:r>
-        <w:t xml:space="preserve">  You must Port forward whatever port you select in your router, or use UPnP.</w:t>
-      </w:r>
-    </w:p>
-    <w:p>
-      <w:r>
-        <w:t>If you are going to run a SSL connection, this must be on Port 80. There is a separate manual on SSL.</w:t>
+        <w:t xml:space="preserve">open this port in your PC’s </w:t>
+      </w:r>
+      <w:proofErr w:type="gramStart"/>
+      <w:r>
+        <w:t>firewall</w:t>
+      </w:r>
+      <w:proofErr w:type="gramEnd"/>
+      <w:r>
+        <w:t>.</w:t>
+      </w:r>
+      <w:r>
+        <w:t xml:space="preserve">  You must Port forward whatever port you select in your </w:t>
+      </w:r>
+      <w:proofErr w:type="gramStart"/>
+      <w:r>
+        <w:t>router, or</w:t>
+      </w:r>
+      <w:proofErr w:type="gramEnd"/>
+      <w:r>
+        <w:t xml:space="preserve"> use UPnP.</w:t>
+      </w:r>
+    </w:p>
+    <w:p>
+      <w:r>
+        <w:t xml:space="preserve">If you are going to run </w:t>
+      </w:r>
+      <w:proofErr w:type="gramStart"/>
+      <w:r>
+        <w:t>a</w:t>
+      </w:r>
+      <w:proofErr w:type="gramEnd"/>
+      <w:r>
+        <w:t xml:space="preserve"> SSL connection, this must be on Port 80. </w:t>
+      </w:r>
+      <w:r>
+        <w:t xml:space="preserve"> See the section on SSL below.</w:t>
       </w:r>
     </w:p>
     <w:p>
@@ -168,8 +219,13 @@
     <w:p>
       <w:bookmarkStart w:id="3" w:name="_heading=h.35nkun2" w:colFirst="0" w:colLast="0"/>
       <w:bookmarkEnd w:id="3"/>
-      <w:r>
-        <w:t>Apache will then start when your PC is booted.  No DOS boxes will appear.  The</w:t>
+      <w:proofErr w:type="gramStart"/>
+      <w:r>
+        <w:t>Apache</w:t>
+      </w:r>
+      <w:proofErr w:type="gramEnd"/>
+      <w:r>
+        <w:t xml:space="preserve"> will then start when your PC is booted.  No DOS boxes will appear.  The</w:t>
       </w:r>
       <w:r>
         <w:t xml:space="preserve">re </w:t>
@@ -198,7 +254,15 @@
         <w:t xml:space="preserve"> after installing Apache</w:t>
       </w:r>
       <w:r>
-        <w:t xml:space="preserve">, the server will still attempt to run from the original folder.  </w:t>
+        <w:t xml:space="preserve">, the server will still </w:t>
+      </w:r>
+      <w:proofErr w:type="gramStart"/>
+      <w:r>
+        <w:t>attempt</w:t>
+      </w:r>
+      <w:proofErr w:type="gramEnd"/>
+      <w:r>
+        <w:t xml:space="preserve"> to run from the original folder.  </w:t>
       </w:r>
       <w:r>
         <w:t xml:space="preserve">You need to click the Menu at the top of The Main interface and </w:t>
@@ -309,26 +373,12 @@
       </w:r>
     </w:p>
     <w:p>
-      <w:pPr>
-        <w:rPr>
-          <w:color w:val="0000FF"/>
-          <w:u w:val="single"/>
-        </w:rPr>
-      </w:pPr>
-      <w:r>
-        <w:t>For the default web page, use Diva.  See the Diva Wifi Management Web Page section in this manual.</w:t>
-      </w:r>
-    </w:p>
-    <w:p>
-      <w:r>
-        <w:rPr>
-          <w:noProof/>
-        </w:rPr>
+      <w:r>
         <w:drawing>
-          <wp:inline distT="0" distB="0" distL="0" distR="0" wp14:anchorId="4FC47EA8" wp14:editId="49DC9B83">
-            <wp:extent cx="2854325" cy="1948180"/>
+          <wp:inline distT="0" distB="0" distL="0" distR="0" wp14:anchorId="16224652" wp14:editId="1599EFFA">
+            <wp:extent cx="2324424" cy="2248214"/>
             <wp:effectExtent l="0" t="0" r="0" b="0"/>
-            <wp:docPr id="12" name="Picture 12"/>
+            <wp:docPr id="1955782862" name="Picture 1" descr="A screenshot of a computer&#10;&#10;Description automatically generated"/>
             <wp:cNvGraphicFramePr>
               <a:graphicFrameLocks xmlns:a="http://schemas.openxmlformats.org/drawingml/2006/main" noChangeAspect="1"/>
             </wp:cNvGraphicFramePr>
@@ -336,36 +386,23 @@
               <a:graphicData uri="http://schemas.openxmlformats.org/drawingml/2006/picture">
                 <pic:pic xmlns:pic="http://schemas.openxmlformats.org/drawingml/2006/picture">
                   <pic:nvPicPr>
-                    <pic:cNvPr id="0" name="Picture 3"/>
-                    <pic:cNvPicPr>
-                      <a:picLocks noChangeAspect="1" noChangeArrowheads="1"/>
-                    </pic:cNvPicPr>
+                    <pic:cNvPr id="1955782862" name="Picture 1" descr="A screenshot of a computer&#10;&#10;Description automatically generated"/>
+                    <pic:cNvPicPr/>
                   </pic:nvPicPr>
                   <pic:blipFill>
-                    <a:blip r:embed="rId7">
-                      <a:extLst>
-                        <a:ext uri="{28A0092B-C50C-407E-A947-70E740481C1C}">
-                          <a14:useLocalDpi xmlns:a14="http://schemas.microsoft.com/office/drawing/2010/main" val="0"/>
-                        </a:ext>
-                      </a:extLst>
-                    </a:blip>
-                    <a:srcRect/>
+                    <a:blip r:embed="rId7"/>
                     <a:stretch>
                       <a:fillRect/>
                     </a:stretch>
                   </pic:blipFill>
-                  <pic:spPr bwMode="auto">
+                  <pic:spPr>
                     <a:xfrm>
                       <a:off x="0" y="0"/>
-                      <a:ext cx="2854325" cy="1948180"/>
+                      <a:ext cx="2324424" cy="2248214"/>
                     </a:xfrm>
                     <a:prstGeom prst="rect">
                       <a:avLst/>
                     </a:prstGeom>
-                    <a:noFill/>
-                    <a:ln>
-                      <a:noFill/>
-                    </a:ln>
                   </pic:spPr>
                 </pic:pic>
               </a:graphicData>
@@ -380,103 +417,28 @@
           <w:b/>
           <w:bCs/>
         </w:rPr>
-        <w:t>Enable WordPress</w:t>
-      </w:r>
-      <w:r>
-        <w:t xml:space="preserve"> will redirect all traffic to the home page to the WordPress folder in Outworldzfiles\Apache\htdocs\WordPress</w:t>
-      </w:r>
-      <w:bookmarkStart w:id="5" w:name="_Toc58323668"/>
-      <w:r>
-        <w:t>. You must install Word</w:t>
-      </w:r>
-      <w:r>
-        <w:t>P</w:t>
-      </w:r>
-      <w:r>
-        <w:t>ress there. Instructions are in that folder.</w:t>
-      </w:r>
-    </w:p>
-    <w:p>
-      <w:r>
-        <w:rPr>
-          <w:b/>
-          <w:bCs/>
-        </w:rPr>
-        <w:t xml:space="preserve">Enable </w:t>
-      </w:r>
-      <w:r>
-        <w:rPr>
-          <w:b/>
-          <w:bCs/>
-        </w:rPr>
-        <w:t>jO</w:t>
-      </w:r>
-      <w:r>
-        <w:rPr>
-          <w:b/>
-          <w:bCs/>
-        </w:rPr>
-        <w:t>pensim</w:t>
-      </w:r>
-      <w:r>
-        <w:t xml:space="preserve"> will redirect all traffic to the home page to the JOpensim folder in Outworldzfiles\Apache\htdocs\JOpensim.  Instructions are in that folder.</w:t>
-      </w:r>
-    </w:p>
-    <w:p>
-      <w:r>
-        <w:rPr>
-          <w:b/>
-          <w:bCs/>
-        </w:rPr>
-        <w:t>Enable Other</w:t>
-      </w:r>
-      <w:bookmarkEnd w:id="5"/>
-      <w:r>
-        <w:t xml:space="preserve"> will redirect all traffic to the Other folder in Outworldzfiles\Apache\htdocs\other. You can make a different folder</w:t>
-      </w:r>
-      <w:r>
-        <w:t xml:space="preserve"> and use that name, provided its in the Apache\htdocs folder structure.</w:t>
-      </w:r>
-    </w:p>
-    <w:p/>
-    <w:p>
-      <w:pPr>
-        <w:pStyle w:val="Heading2"/>
-      </w:pPr>
-      <w:bookmarkStart w:id="6" w:name="_Toc58323649"/>
-      <w:r>
-        <w:t>Apache &amp; Search setup</w:t>
-      </w:r>
-      <w:bookmarkEnd w:id="6"/>
-    </w:p>
-    <w:p>
-      <w:r>
-        <w:t>In each of the respective OpenSim viewers available, such as</w:t>
-      </w:r>
-      <w:r>
-        <w:t xml:space="preserve"> </w:t>
-      </w:r>
-      <w:r>
-        <w:t>Firestorm, Singularity, etc... You have a Search feature</w:t>
-      </w:r>
-      <w:r>
-        <w:t xml:space="preserve">. It </w:t>
-      </w:r>
-      <w:r>
-        <w:t>might look like this inside each respective viewer:</w:t>
-      </w:r>
-    </w:p>
-    <w:p>
-      <w:r>
-        <w:rPr>
-          <w:noProof/>
-        </w:rPr>
-        <w:lastRenderedPageBreak/>
+        <w:t xml:space="preserve">Enable Diva Web Page </w:t>
+      </w:r>
+      <w:r>
+        <w:t xml:space="preserve">is setup in </w:t>
+      </w:r>
+      <w:r>
+        <w:t>Setup</w:t>
+      </w:r>
+      <w:r>
+        <w:t>-&gt;</w:t>
+      </w:r>
+      <w:r>
+        <w:t xml:space="preserve"> Setting-&gt;Webserver Control Panel section. </w:t>
+      </w:r>
+    </w:p>
+    <w:p>
+      <w:r>
         <w:drawing>
-          <wp:inline distT="0" distB="0" distL="0" distR="0" wp14:anchorId="6CD36373" wp14:editId="049B2D97">
-            <wp:extent cx="2933700" cy="742950"/>
-            <wp:effectExtent l="0" t="0" r="0" b="0"/>
-            <wp:docPr id="2" name="image170.png"/>
+          <wp:inline distT="0" distB="0" distL="0" distR="0" wp14:anchorId="65FC9D6B" wp14:editId="27300D48">
+            <wp:extent cx="1829055" cy="390580"/>
+            <wp:effectExtent l="0" t="0" r="0" b="9525"/>
+            <wp:docPr id="225660596" name="Picture 1"/>
             <wp:cNvGraphicFramePr>
               <a:graphicFrameLocks xmlns:a="http://schemas.openxmlformats.org/drawingml/2006/main" noChangeAspect="1"/>
             </wp:cNvGraphicFramePr>
@@ -484,36 +446,23 @@
               <a:graphicData uri="http://schemas.openxmlformats.org/drawingml/2006/picture">
                 <pic:pic xmlns:pic="http://schemas.openxmlformats.org/drawingml/2006/picture">
                   <pic:nvPicPr>
-                    <pic:cNvPr id="0" name="image170.png"/>
-                    <pic:cNvPicPr>
-                      <a:picLocks noChangeAspect="1" noChangeArrowheads="1"/>
-                    </pic:cNvPicPr>
+                    <pic:cNvPr id="225660596" name=""/>
+                    <pic:cNvPicPr/>
                   </pic:nvPicPr>
                   <pic:blipFill>
-                    <a:blip r:embed="rId8">
-                      <a:extLst>
-                        <a:ext uri="{28A0092B-C50C-407E-A947-70E740481C1C}">
-                          <a14:useLocalDpi xmlns:a14="http://schemas.microsoft.com/office/drawing/2010/main" val="0"/>
-                        </a:ext>
-                      </a:extLst>
-                    </a:blip>
-                    <a:srcRect t="33051"/>
+                    <a:blip r:embed="rId8"/>
                     <a:stretch>
                       <a:fillRect/>
                     </a:stretch>
                   </pic:blipFill>
-                  <pic:spPr bwMode="auto">
+                  <pic:spPr>
                     <a:xfrm>
                       <a:off x="0" y="0"/>
-                      <a:ext cx="2933700" cy="742950"/>
+                      <a:ext cx="1829055" cy="390580"/>
                     </a:xfrm>
                     <a:prstGeom prst="rect">
                       <a:avLst/>
                     </a:prstGeom>
-                    <a:noFill/>
-                    <a:ln>
-                      <a:noFill/>
-                    </a:ln>
                   </pic:spPr>
                 </pic:pic>
               </a:graphicData>
@@ -524,19 +473,126 @@
     </w:p>
     <w:p>
       <w:r>
-        <w:t>This brings up the following dialog with the respective search categories:</w:t>
-      </w:r>
-    </w:p>
-    <w:p>
-      <w:r>
-        <w:rPr>
-          <w:noProof/>
-        </w:rPr>
+        <w:rPr>
+          <w:b/>
+          <w:bCs/>
+        </w:rPr>
+        <w:t>Enable WordPress</w:t>
+      </w:r>
+      <w:r>
+        <w:t xml:space="preserve"> will redirect all traffic to the home page to the WordPress folder in Outworldzfiles\Apache\htdocs\WordPress</w:t>
+      </w:r>
+      <w:bookmarkStart w:id="5" w:name="_Toc58323668"/>
+      <w:r>
+        <w:t>. You must install Word</w:t>
+      </w:r>
+      <w:r>
+        <w:t>P</w:t>
+      </w:r>
+      <w:r>
+        <w:t>ress there. Instructions are in that folder.</w:t>
+      </w:r>
+    </w:p>
+    <w:p>
+      <w:r>
+        <w:rPr>
+          <w:b/>
+          <w:bCs/>
+        </w:rPr>
+        <w:t xml:space="preserve">Enable </w:t>
+      </w:r>
+      <w:r>
+        <w:rPr>
+          <w:b/>
+          <w:bCs/>
+        </w:rPr>
+        <w:t>jO</w:t>
+      </w:r>
+      <w:r>
+        <w:rPr>
+          <w:b/>
+          <w:bCs/>
+        </w:rPr>
+        <w:t>pensim</w:t>
+      </w:r>
+      <w:r>
+        <w:t xml:space="preserve"> will redirect all traffic to the home page to the JOpensim folder in Outworldzfiles\Apache\htdocs\JOpensim.  Instructions are in that folder.</w:t>
+      </w:r>
+    </w:p>
+    <w:p>
+      <w:r>
+        <w:rPr>
+          <w:b/>
+          <w:bCs/>
+        </w:rPr>
+        <w:t>Enable Other</w:t>
+      </w:r>
+      <w:bookmarkEnd w:id="5"/>
+      <w:r>
+        <w:t xml:space="preserve"> will redirect all traffic to the </w:t>
+      </w:r>
+      <w:r>
+        <w:t>‘</w:t>
+      </w:r>
+      <w:r>
+        <w:t>Other</w:t>
+      </w:r>
+      <w:r>
+        <w:t>’</w:t>
+      </w:r>
+      <w:r>
+        <w:t xml:space="preserve"> folder in Outworldzfiles\Apache\htdocs\other. You can make a different folder</w:t>
+      </w:r>
+      <w:r>
+        <w:t xml:space="preserve"> and </w:t>
+      </w:r>
+      <w:r>
+        <w:t>3</w:t>
+      </w:r>
+      <w:r>
+        <w:t>use that name, provided it</w:t>
+      </w:r>
+      <w:r>
+        <w:t xml:space="preserve"> i</w:t>
+      </w:r>
+      <w:r>
+        <w:t>s in the Apache\htdocs folder structure.</w:t>
+      </w:r>
+    </w:p>
+    <w:p/>
+    <w:p>
+      <w:r>
+        <w:br w:type="page"/>
+      </w:r>
+    </w:p>
+    <w:p>
+      <w:pPr>
+        <w:pStyle w:val="Heading2"/>
+      </w:pPr>
+      <w:r>
+        <w:t>SSL</w:t>
+      </w:r>
+    </w:p>
+    <w:p>
+      <w:r>
+        <w:t>The SSL setup screen lets you create a free SSL certificate for Apache.  This certificate will automatically renew</w:t>
+      </w:r>
+      <w:r>
+        <w:t xml:space="preserve"> every 670 days. It expires after 90, so you must keep your grid running sometime during that month to get it to renew.</w:t>
+      </w:r>
+    </w:p>
+    <w:p>
+      <w:r>
+        <w:t>The process is simple and automatic.  You must be running Apache on Port 80.  You cannot do this without that set up.</w:t>
+      </w:r>
+    </w:p>
+    <w:p>
+      <w:r>
         <w:drawing>
-          <wp:inline distT="0" distB="0" distL="0" distR="0" wp14:anchorId="5030A23E" wp14:editId="74CCFAB0">
-            <wp:extent cx="5772150" cy="1123950"/>
-            <wp:effectExtent l="0" t="0" r="0" b="0"/>
-            <wp:docPr id="3" name="image137.png"/>
+          <wp:inline distT="0" distB="0" distL="0" distR="0" wp14:anchorId="3212B577" wp14:editId="2C6F4C02">
+            <wp:extent cx="3543795" cy="3458058"/>
+            <wp:effectExtent l="0" t="0" r="0" b="9525"/>
+            <wp:docPr id="1231924230" name="Picture 1" descr="A screenshot of a computer screen&#10;&#10;Description automatically generated"/>
             <wp:cNvGraphicFramePr>
               <a:graphicFrameLocks xmlns:a="http://schemas.openxmlformats.org/drawingml/2006/main" noChangeAspect="1"/>
             </wp:cNvGraphicFramePr>
@@ -544,36 +600,23 @@
               <a:graphicData uri="http://schemas.openxmlformats.org/drawingml/2006/picture">
                 <pic:pic xmlns:pic="http://schemas.openxmlformats.org/drawingml/2006/picture">
                   <pic:nvPicPr>
-                    <pic:cNvPr id="0" name="image137.png"/>
-                    <pic:cNvPicPr>
-                      <a:picLocks noChangeAspect="1" noChangeArrowheads="1"/>
-                    </pic:cNvPicPr>
+                    <pic:cNvPr id="1231924230" name="Picture 1" descr="A screenshot of a computer screen&#10;&#10;Description automatically generated"/>
+                    <pic:cNvPicPr/>
                   </pic:nvPicPr>
                   <pic:blipFill>
-                    <a:blip r:embed="rId9">
-                      <a:extLst>
-                        <a:ext uri="{28A0092B-C50C-407E-A947-70E740481C1C}">
-                          <a14:useLocalDpi xmlns:a14="http://schemas.microsoft.com/office/drawing/2010/main" val="0"/>
-                        </a:ext>
-                      </a:extLst>
-                    </a:blip>
-                    <a:srcRect/>
+                    <a:blip r:embed="rId9"/>
                     <a:stretch>
                       <a:fillRect/>
                     </a:stretch>
                   </pic:blipFill>
-                  <pic:spPr bwMode="auto">
+                  <pic:spPr>
                     <a:xfrm>
                       <a:off x="0" y="0"/>
-                      <a:ext cx="5772150" cy="1123950"/>
+                      <a:ext cx="3543795" cy="3458058"/>
                     </a:xfrm>
                     <a:prstGeom prst="rect">
                       <a:avLst/>
                     </a:prstGeom>
-                    <a:noFill/>
-                    <a:ln>
-                      <a:noFill/>
-                    </a:ln>
                   </pic:spPr>
                 </pic:pic>
               </a:graphicData>
@@ -584,346 +627,644 @@
     </w:p>
     <w:p>
       <w:r>
+        <w:t xml:space="preserve">Step 1.  </w:t>
+      </w:r>
+      <w:r>
+        <w:t>Enter your real email.</w:t>
+      </w:r>
+    </w:p>
+    <w:p>
+      <w:r>
+        <w:t xml:space="preserve">Step 2.  </w:t>
+      </w:r>
+      <w:r>
+        <w:t xml:space="preserve">Click “Create Certificate”. The System will take about one minute to create and authorize the certificate.  This will create the SSL </w:t>
+      </w:r>
+      <w:r>
+        <w:t>Certificate</w:t>
+      </w:r>
+      <w:r>
+        <w:t>s</w:t>
+      </w:r>
+      <w:r>
+        <w:t xml:space="preserve">. Wait a minute and the icon will show </w:t>
+      </w:r>
+      <w:proofErr w:type="gramStart"/>
+      <w:r>
+        <w:t>green</w:t>
+      </w:r>
+      <w:proofErr w:type="gramEnd"/>
+      <w:r>
+        <w:t xml:space="preserve"> or it will show it unlocked. </w:t>
+      </w:r>
+    </w:p>
+    <w:p>
+      <w:r>
+        <w:t xml:space="preserve">Step </w:t>
+      </w:r>
+      <w:r>
+        <w:t>3</w:t>
+      </w:r>
+      <w:r>
+        <w:t xml:space="preserve">.  </w:t>
+      </w:r>
+      <w:r>
+        <w:t>Enable SSL</w:t>
+      </w:r>
+    </w:p>
+    <w:p>
+      <w:r>
+        <w:t xml:space="preserve">Step 4. </w:t>
+      </w:r>
+      <w:r>
+        <w:t>Stop and Start Apache.  Or click Restart if it is available.</w:t>
+      </w:r>
+    </w:p>
+    <w:p>
+      <w:r>
+        <w:t>Detail</w:t>
+      </w:r>
+      <w:proofErr w:type="gramStart"/>
+      <w:r>
+        <w:t>:  It</w:t>
+      </w:r>
+      <w:proofErr w:type="gramEnd"/>
+      <w:r>
+        <w:t xml:space="preserve"> makes a batch </w:t>
+      </w:r>
+      <w:r>
+        <w:t xml:space="preserve">file in the </w:t>
+      </w:r>
+      <w:r>
+        <w:t>\</w:t>
+      </w:r>
+      <w:r>
+        <w:t>SSL folder. You need to type CMD and run CMD as Administrator. The</w:t>
+      </w:r>
+      <w:r>
+        <w:t xml:space="preserve">n type cd … to get to the SSL </w:t>
+      </w:r>
+      <w:proofErr w:type="gramStart"/>
+      <w:r>
+        <w:t xml:space="preserve">folder,  </w:t>
+      </w:r>
+      <w:r>
+        <w:t>and</w:t>
+      </w:r>
+      <w:proofErr w:type="gramEnd"/>
+      <w:r>
+        <w:t xml:space="preserve"> type this.</w:t>
+      </w:r>
+    </w:p>
+    <w:p>
+      <w:r>
+        <w:t>InstallSSL.bat</w:t>
+      </w:r>
+      <w:r>
+        <w:t xml:space="preserve"> {enter}</w:t>
+      </w:r>
+    </w:p>
+    <w:p>
+      <w:r>
+        <w:t>That</w:t>
+      </w:r>
+      <w:r>
+        <w:t xml:space="preserve"> i</w:t>
+      </w:r>
+      <w:r>
+        <w:t xml:space="preserve">s </w:t>
+      </w:r>
+      <w:r>
+        <w:t xml:space="preserve">what </w:t>
+      </w:r>
+      <w:r>
+        <w:t>the Create Certificate button does</w:t>
+      </w:r>
+      <w:r>
+        <w:t xml:space="preserve">. DreamGrid </w:t>
+      </w:r>
+      <w:r>
+        <w:t>make</w:t>
+      </w:r>
+      <w:r>
+        <w:t>s</w:t>
+      </w:r>
+      <w:r>
+        <w:t xml:space="preserve"> that batch file </w:t>
+      </w:r>
+      <w:r>
+        <w:t xml:space="preserve">and </w:t>
+      </w:r>
+      <w:r>
+        <w:t>run</w:t>
+      </w:r>
+      <w:r>
+        <w:t>s</w:t>
+      </w:r>
+      <w:r>
+        <w:t xml:space="preserve"> it.</w:t>
+      </w:r>
+      <w:r>
+        <w:t xml:space="preserve"> </w:t>
+      </w:r>
+      <w:r>
+        <w:t xml:space="preserve">It </w:t>
+      </w:r>
+      <w:r>
+        <w:t xml:space="preserve">captures the output to a log. </w:t>
+      </w:r>
+      <w:r>
+        <w:t xml:space="preserve"> </w:t>
+      </w:r>
+      <w:r>
+        <w:br/>
+      </w:r>
+      <w:r>
+        <w:br/>
+        <w:t xml:space="preserve">If the batch file reports success, DreamGrid will enable the Apache server to use Certificates. </w:t>
+      </w:r>
+      <w:r>
+        <w:t xml:space="preserve">It </w:t>
+      </w:r>
+      <w:r>
+        <w:t>go</w:t>
+      </w:r>
+      <w:r>
+        <w:t>es</w:t>
+      </w:r>
+      <w:r>
+        <w:t xml:space="preserve"> into effect when </w:t>
+      </w:r>
+      <w:proofErr w:type="gramStart"/>
+      <w:r>
+        <w:t>Apache</w:t>
+      </w:r>
+      <w:proofErr w:type="gramEnd"/>
+      <w:r>
+        <w:t xml:space="preserve"> restart</w:t>
+      </w:r>
+      <w:r>
+        <w:t>s.</w:t>
+      </w:r>
+    </w:p>
+    <w:p>
+      <w:r>
         <w:br w:type="page"/>
       </w:r>
     </w:p>
     <w:p>
-      <w:pPr>
-        <w:pStyle w:val="Heading3"/>
-      </w:pPr>
-      <w:bookmarkStart w:id="7" w:name="_Toc58323650"/>
-      <w:r>
-        <w:t>Enable</w:t>
-      </w:r>
-      <w:r>
-        <w:t xml:space="preserve"> </w:t>
-      </w:r>
-      <w:r>
-        <w:t>Search</w:t>
-      </w:r>
-      <w:bookmarkEnd w:id="7"/>
-    </w:p>
-    <w:p>
-      <w:r>
-        <w:t xml:space="preserve">If enabled, any regions or prims marked in the viewer for </w:t>
-      </w:r>
-      <w:r>
-        <w:rPr>
-          <w:i/>
-          <w:iCs/>
-        </w:rPr>
-        <w:t>Show In Search</w:t>
-      </w:r>
-      <w:r>
-        <w:t xml:space="preserve"> will be registered and indexed by the </w:t>
-      </w:r>
-      <w:hyperlink r:id="rId10" w:history="1">
-        <w:r>
-          <w:rPr>
-            <w:rStyle w:val="Hyperlink"/>
-          </w:rPr>
-          <w:t>https://outworldz.com/Search</w:t>
-        </w:r>
-      </w:hyperlink>
-      <w:r>
-        <w:t xml:space="preserve"> server, and </w:t>
-      </w:r>
-      <w:r>
-        <w:t xml:space="preserve">will </w:t>
-      </w:r>
-      <w:r>
-        <w:t>available for anyone to look at.  Turning off your system will remove it from search, as will unchecking this box.</w:t>
-      </w:r>
-    </w:p>
-    <w:p>
-      <w:pPr>
-        <w:pStyle w:val="Heading3"/>
-      </w:pPr>
-      <w:r>
-        <w:t>Events</w:t>
-      </w:r>
-    </w:p>
-    <w:p>
-      <w:r>
-        <w:t xml:space="preserve">By just clicking on the Search button without specifying a search term you will see all events that are up and coming </w:t>
-      </w:r>
-    </w:p>
-    <w:p>
-      <w:r>
-        <w:rPr>
-          <w:noProof/>
-        </w:rPr>
-        <w:drawing>
-          <wp:inline distT="0" distB="0" distL="0" distR="0" wp14:anchorId="76BA2DCA" wp14:editId="5F7BA853">
-            <wp:extent cx="3416300" cy="2540000"/>
-            <wp:effectExtent l="0" t="0" r="0" b="0"/>
-            <wp:docPr id="4" name="image144.png"/>
-            <wp:cNvGraphicFramePr>
-              <a:graphicFrameLocks xmlns:a="http://schemas.openxmlformats.org/drawingml/2006/main" noChangeAspect="1"/>
-            </wp:cNvGraphicFramePr>
-            <a:graphic xmlns:a="http://schemas.openxmlformats.org/drawingml/2006/main">
-              <a:graphicData uri="http://schemas.openxmlformats.org/drawingml/2006/picture">
-                <pic:pic xmlns:pic="http://schemas.openxmlformats.org/drawingml/2006/picture">
-                  <pic:nvPicPr>
-                    <pic:cNvPr id="0" name="image144.png"/>
-                    <pic:cNvPicPr>
-                      <a:picLocks noChangeAspect="1" noChangeArrowheads="1"/>
-                    </pic:cNvPicPr>
-                  </pic:nvPicPr>
-                  <pic:blipFill>
-                    <a:blip r:embed="rId11">
-                      <a:extLst>
-                        <a:ext uri="{28A0092B-C50C-407E-A947-70E740481C1C}">
-                          <a14:useLocalDpi xmlns:a14="http://schemas.microsoft.com/office/drawing/2010/main" val="0"/>
-                        </a:ext>
-                      </a:extLst>
-                    </a:blip>
-                    <a:srcRect/>
-                    <a:stretch>
-                      <a:fillRect/>
-                    </a:stretch>
-                  </pic:blipFill>
-                  <pic:spPr bwMode="auto">
-                    <a:xfrm>
-                      <a:off x="0" y="0"/>
-                      <a:ext cx="3416300" cy="2540000"/>
-                    </a:xfrm>
-                    <a:prstGeom prst="rect">
-                      <a:avLst/>
-                    </a:prstGeom>
-                    <a:noFill/>
-                    <a:ln>
-                      <a:noFill/>
-                    </a:ln>
-                  </pic:spPr>
-                </pic:pic>
-              </a:graphicData>
-            </a:graphic>
-          </wp:inline>
-        </w:drawing>
-      </w:r>
-    </w:p>
-    <w:p>
-      <w:pPr>
-        <w:pStyle w:val="Heading3"/>
-      </w:pPr>
-      <w:bookmarkStart w:id="8" w:name="_Toc58323651"/>
-      <w:r>
-        <w:t xml:space="preserve">Search for </w:t>
-      </w:r>
-      <w:r>
-        <w:t>Objects</w:t>
-      </w:r>
-      <w:bookmarkEnd w:id="8"/>
-    </w:p>
-    <w:p>
-      <w:r>
-        <w:t>This viewer screen lets you search for objects marked as “Show in Search”.  There is a search button ‘magnifying glass’ at lower left to refine your search.   You can select 100, 250, or 500 rows.  You can sort by any column header by clicking the title.</w:t>
-      </w:r>
-    </w:p>
-    <w:p>
-      <w:r>
-        <w:rPr>
-          <w:noProof/>
-        </w:rPr>
-        <w:drawing>
-          <wp:inline distT="0" distB="0" distL="0" distR="0" wp14:anchorId="25F5616E" wp14:editId="51A7744E">
-            <wp:extent cx="3213100" cy="2540000"/>
-            <wp:effectExtent l="0" t="0" r="0" b="0"/>
-            <wp:docPr id="5" name="image147.png"/>
-            <wp:cNvGraphicFramePr>
-              <a:graphicFrameLocks xmlns:a="http://schemas.openxmlformats.org/drawingml/2006/main" noChangeAspect="1"/>
-            </wp:cNvGraphicFramePr>
-            <a:graphic xmlns:a="http://schemas.openxmlformats.org/drawingml/2006/main">
-              <a:graphicData uri="http://schemas.openxmlformats.org/drawingml/2006/picture">
-                <pic:pic xmlns:pic="http://schemas.openxmlformats.org/drawingml/2006/picture">
-                  <pic:nvPicPr>
-                    <pic:cNvPr id="0" name="image147.png"/>
-                    <pic:cNvPicPr>
-                      <a:picLocks noChangeAspect="1" noChangeArrowheads="1"/>
-                    </pic:cNvPicPr>
-                  </pic:nvPicPr>
-                  <pic:blipFill>
-                    <a:blip r:embed="rId12">
-                      <a:extLst>
-                        <a:ext uri="{28A0092B-C50C-407E-A947-70E740481C1C}">
-                          <a14:useLocalDpi xmlns:a14="http://schemas.microsoft.com/office/drawing/2010/main" val="0"/>
-                        </a:ext>
-                      </a:extLst>
-                    </a:blip>
-                    <a:srcRect/>
-                    <a:stretch>
-                      <a:fillRect/>
-                    </a:stretch>
-                  </pic:blipFill>
-                  <pic:spPr bwMode="auto">
-                    <a:xfrm>
-                      <a:off x="0" y="0"/>
-                      <a:ext cx="3213100" cy="2540000"/>
-                    </a:xfrm>
-                    <a:prstGeom prst="rect">
-                      <a:avLst/>
-                    </a:prstGeom>
-                    <a:noFill/>
-                    <a:ln>
-                      <a:noFill/>
-                    </a:ln>
-                  </pic:spPr>
-                </pic:pic>
-              </a:graphicData>
-            </a:graphic>
-          </wp:inline>
-        </w:drawing>
-      </w:r>
-    </w:p>
-    <w:p>
-      <w:pPr>
-        <w:pStyle w:val="Heading3"/>
-      </w:pPr>
-      <w:bookmarkStart w:id="9" w:name="_Toc58323652"/>
-      <w:r>
-        <w:t>Places</w:t>
-      </w:r>
-      <w:r>
-        <w:t xml:space="preserve"> search:</w:t>
-      </w:r>
-      <w:bookmarkEnd w:id="9"/>
-    </w:p>
-    <w:p>
-      <w:r>
-        <w:t xml:space="preserve">Any parcel marked as “Show in Search” </w:t>
-      </w:r>
-      <w:r>
-        <w:t xml:space="preserve">is </w:t>
-      </w:r>
-      <w:r>
-        <w:t>located in this viewer screen.</w:t>
-      </w:r>
-    </w:p>
-    <w:p>
-      <w:r>
-        <w:rPr>
-          <w:noProof/>
-        </w:rPr>
-        <w:lastRenderedPageBreak/>
-        <w:drawing>
-          <wp:inline distT="0" distB="0" distL="0" distR="0" wp14:anchorId="2025A8C8" wp14:editId="5FC8CF54">
-            <wp:extent cx="2794000" cy="2197100"/>
-            <wp:effectExtent l="0" t="0" r="0" b="0"/>
-            <wp:docPr id="6" name="image148.png"/>
-            <wp:cNvGraphicFramePr>
-              <a:graphicFrameLocks xmlns:a="http://schemas.openxmlformats.org/drawingml/2006/main" noChangeAspect="1"/>
-            </wp:cNvGraphicFramePr>
-            <a:graphic xmlns:a="http://schemas.openxmlformats.org/drawingml/2006/main">
-              <a:graphicData uri="http://schemas.openxmlformats.org/drawingml/2006/picture">
-                <pic:pic xmlns:pic="http://schemas.openxmlformats.org/drawingml/2006/picture">
-                  <pic:nvPicPr>
-                    <pic:cNvPr id="0" name="image148.png"/>
-                    <pic:cNvPicPr>
-                      <a:picLocks noChangeAspect="1" noChangeArrowheads="1"/>
-                    </pic:cNvPicPr>
-                  </pic:nvPicPr>
-                  <pic:blipFill>
-                    <a:blip r:embed="rId13">
-                      <a:extLst>
-                        <a:ext uri="{28A0092B-C50C-407E-A947-70E740481C1C}">
-                          <a14:useLocalDpi xmlns:a14="http://schemas.microsoft.com/office/drawing/2010/main" val="0"/>
-                        </a:ext>
-                      </a:extLst>
-                    </a:blip>
-                    <a:srcRect/>
-                    <a:stretch>
-                      <a:fillRect/>
-                    </a:stretch>
-                  </pic:blipFill>
-                  <pic:spPr bwMode="auto">
-                    <a:xfrm>
-                      <a:off x="0" y="0"/>
-                      <a:ext cx="2794000" cy="2197100"/>
-                    </a:xfrm>
-                    <a:prstGeom prst="rect">
-                      <a:avLst/>
-                    </a:prstGeom>
-                    <a:noFill/>
-                    <a:ln>
-                      <a:noFill/>
-                    </a:ln>
-                  </pic:spPr>
-                </pic:pic>
-              </a:graphicData>
-            </a:graphic>
-          </wp:inline>
-        </w:drawing>
-      </w:r>
-    </w:p>
-    <w:p>
-      <w:pPr>
-        <w:pStyle w:val="Heading3"/>
-      </w:pPr>
-      <w:r>
-        <w:t>Land Sales:</w:t>
-      </w:r>
-    </w:p>
-    <w:p>
-      <w:r>
-        <w:t>Parcels marked for-sale and “Show in Search” can be located in this screen:</w:t>
-      </w:r>
-    </w:p>
-    <w:p>
-      <w:r>
-        <w:rPr>
-          <w:noProof/>
-        </w:rPr>
-        <w:drawing>
-          <wp:inline distT="0" distB="0" distL="0" distR="0" wp14:anchorId="35C6BF14" wp14:editId="249D3BE2">
-            <wp:extent cx="3600450" cy="2908300"/>
-            <wp:effectExtent l="0" t="0" r="0" b="0"/>
-            <wp:docPr id="7" name="image152.png"/>
-            <wp:cNvGraphicFramePr>
-              <a:graphicFrameLocks xmlns:a="http://schemas.openxmlformats.org/drawingml/2006/main" noChangeAspect="1"/>
-            </wp:cNvGraphicFramePr>
-            <a:graphic xmlns:a="http://schemas.openxmlformats.org/drawingml/2006/main">
-              <a:graphicData uri="http://schemas.openxmlformats.org/drawingml/2006/picture">
-                <pic:pic xmlns:pic="http://schemas.openxmlformats.org/drawingml/2006/picture">
-                  <pic:nvPicPr>
-                    <pic:cNvPr id="0" name="image152.png"/>
-                    <pic:cNvPicPr>
-                      <a:picLocks noChangeAspect="1" noChangeArrowheads="1"/>
-                    </pic:cNvPicPr>
-                  </pic:nvPicPr>
-                  <pic:blipFill>
-                    <a:blip r:embed="rId14">
-                      <a:extLst>
-                        <a:ext uri="{28A0092B-C50C-407E-A947-70E740481C1C}">
-                          <a14:useLocalDpi xmlns:a14="http://schemas.microsoft.com/office/drawing/2010/main" val="0"/>
-                        </a:ext>
-                      </a:extLst>
-                    </a:blip>
-                    <a:srcRect/>
-                    <a:stretch>
-                      <a:fillRect/>
-                    </a:stretch>
-                  </pic:blipFill>
-                  <pic:spPr bwMode="auto">
-                    <a:xfrm>
-                      <a:off x="0" y="0"/>
-                      <a:ext cx="3600450" cy="2908300"/>
-                    </a:xfrm>
-                    <a:prstGeom prst="rect">
-                      <a:avLst/>
-                    </a:prstGeom>
-                    <a:noFill/>
-                    <a:ln>
-                      <a:noFill/>
-                    </a:ln>
-                  </pic:spPr>
-                </pic:pic>
-              </a:graphicData>
-            </a:graphic>
-          </wp:inline>
-        </w:drawing>
-      </w:r>
-      <w:bookmarkEnd w:id="0"/>
+      <w:r>
+        <w:t>.</w:t>
+      </w:r>
+    </w:p>
+    <w:p/>
+    <w:p>
+      <w:pPr>
+        <w:pStyle w:val="Heading2"/>
+      </w:pPr>
+      <w:r>
+        <w:t xml:space="preserve">Troubleshooting:  </w:t>
+      </w:r>
+    </w:p>
+    <w:p>
+      <w:r>
+        <w:t>There are some rules:</w:t>
+      </w:r>
+    </w:p>
+    <w:p>
+      <w:pPr>
+        <w:pStyle w:val="ListParagraph"/>
+        <w:numPr>
+          <w:ilvl w:val="0"/>
+          <w:numId w:val="7"/>
+        </w:numPr>
+      </w:pPr>
+      <w:r>
+        <w:t xml:space="preserve">You must </w:t>
+      </w:r>
+      <w:r>
+        <w:t>run</w:t>
+      </w:r>
+      <w:r>
+        <w:t xml:space="preserve"> the Apache webserver.</w:t>
+      </w:r>
+    </w:p>
+    <w:p>
+      <w:pPr>
+        <w:pStyle w:val="ListParagraph"/>
+        <w:numPr>
+          <w:ilvl w:val="0"/>
+          <w:numId w:val="7"/>
+        </w:numPr>
+      </w:pPr>
+      <w:r>
+        <w:t xml:space="preserve">Apache must be using port </w:t>
+      </w:r>
+      <w:proofErr w:type="gramStart"/>
+      <w:r>
+        <w:t>80</w:t>
+      </w:r>
+      <w:proofErr w:type="gramEnd"/>
+      <w:r>
+        <w:t xml:space="preserve">.  After this step </w:t>
+      </w:r>
+      <w:proofErr w:type="gramStart"/>
+      <w:r>
+        <w:t>completes</w:t>
+      </w:r>
+      <w:proofErr w:type="gramEnd"/>
+      <w:r>
+        <w:t xml:space="preserve"> you can use port 443 for SSL.</w:t>
+      </w:r>
+    </w:p>
+    <w:p>
+      <w:pPr>
+        <w:pStyle w:val="ListParagraph"/>
+        <w:numPr>
+          <w:ilvl w:val="0"/>
+          <w:numId w:val="7"/>
+        </w:numPr>
+      </w:pPr>
+      <w:r>
+        <w:t>You must be using a domain name in Setup-&gt;Settings-&gt;HG DNS Name.</w:t>
+      </w:r>
+    </w:p>
+    <w:p>
+      <w:pPr>
+        <w:pStyle w:val="ListParagraph"/>
+        <w:numPr>
+          <w:ilvl w:val="0"/>
+          <w:numId w:val="7"/>
+        </w:numPr>
+      </w:pPr>
+      <w:r>
+        <w:t xml:space="preserve">The domain must be accessible from the Internet so the system name can be </w:t>
+      </w:r>
+      <w:proofErr w:type="gramStart"/>
+      <w:r>
+        <w:t>validated</w:t>
+      </w:r>
+      <w:proofErr w:type="gramEnd"/>
+      <w:r>
+        <w:t xml:space="preserve">.  A simple test is to see if canyouseeme.org works on port </w:t>
+      </w:r>
+      <w:proofErr w:type="gramStart"/>
+      <w:r>
+        <w:t>80</w:t>
+      </w:r>
+      <w:proofErr w:type="gramEnd"/>
+      <w:r>
+        <w:t>.  Then try your domain name + :80</w:t>
+      </w:r>
+    </w:p>
+    <w:p/>
+    <w:p>
+      <w:r>
+        <w:t xml:space="preserve">There is a log specifically for SSL issues. It </w:t>
+      </w:r>
+      <w:proofErr w:type="gramStart"/>
+      <w:r>
+        <w:t>is located in</w:t>
+      </w:r>
+      <w:proofErr w:type="gramEnd"/>
+      <w:r>
+        <w:t xml:space="preserve"> Outworldzfiles\Logs.</w:t>
+      </w:r>
+    </w:p>
+    <w:p>
+      <w:pPr>
+        <w:spacing w:line="240" w:lineRule="auto"/>
+        <w:rPr>
+          <w:rFonts w:ascii="Consolas" w:hAnsi="Consolas" w:cs="Courier New"/>
+        </w:rPr>
+      </w:pPr>
+      <w:r>
+        <w:rPr>
+          <w:rFonts w:ascii="Consolas" w:hAnsi="Consolas" w:cs="Courier New"/>
+        </w:rPr>
+        <w:t xml:space="preserve">2022-01-29 </w:t>
+      </w:r>
+      <w:proofErr w:type="gramStart"/>
+      <w:r>
+        <w:rPr>
+          <w:rFonts w:ascii="Consolas" w:hAnsi="Consolas" w:cs="Courier New"/>
+        </w:rPr>
+        <w:t>00:53:30:OK</w:t>
+      </w:r>
+      <w:proofErr w:type="gramEnd"/>
+      <w:r>
+        <w:rPr>
+          <w:rFonts w:ascii="Consolas" w:hAnsi="Consolas" w:cs="Courier New"/>
+        </w:rPr>
+        <w:t>: A simple Windows ACMEv2 client (WACS)</w:t>
+      </w:r>
+    </w:p>
+    <w:p>
+      <w:pPr>
+        <w:spacing w:line="240" w:lineRule="auto"/>
+        <w:rPr>
+          <w:rFonts w:ascii="Consolas" w:hAnsi="Consolas" w:cs="Courier New"/>
+        </w:rPr>
+      </w:pPr>
+      <w:r>
+        <w:rPr>
+          <w:rFonts w:ascii="Consolas" w:hAnsi="Consolas" w:cs="Courier New"/>
+        </w:rPr>
+        <w:t xml:space="preserve"> Software version 2.1.20.1185 (release, pluggable, standalone, 64-bit)</w:t>
+      </w:r>
+    </w:p>
+    <w:p>
+      <w:pPr>
+        <w:spacing w:line="240" w:lineRule="auto"/>
+        <w:rPr>
+          <w:rFonts w:ascii="Consolas" w:hAnsi="Consolas" w:cs="Courier New"/>
+        </w:rPr>
+      </w:pPr>
+      <w:r>
+        <w:rPr>
+          <w:rFonts w:ascii="Consolas" w:hAnsi="Consolas" w:cs="Courier New"/>
+        </w:rPr>
+        <w:t xml:space="preserve"> Connecting to https://acme-v02.api.letsencrypt.org/...</w:t>
+      </w:r>
+    </w:p>
+    <w:p>
+      <w:pPr>
+        <w:spacing w:line="240" w:lineRule="auto"/>
+        <w:rPr>
+          <w:rFonts w:ascii="Consolas" w:hAnsi="Consolas" w:cs="Courier New"/>
+        </w:rPr>
+      </w:pPr>
+      <w:r>
+        <w:rPr>
+          <w:rFonts w:ascii="Consolas" w:hAnsi="Consolas" w:cs="Courier New"/>
+        </w:rPr>
+        <w:t xml:space="preserve"> Scheduled task looks healthy</w:t>
+      </w:r>
+    </w:p>
+    <w:p>
+      <w:pPr>
+        <w:spacing w:line="240" w:lineRule="auto"/>
+        <w:rPr>
+          <w:rFonts w:ascii="Consolas" w:hAnsi="Consolas" w:cs="Courier New"/>
+        </w:rPr>
+      </w:pPr>
+      <w:r>
+        <w:rPr>
+          <w:rFonts w:ascii="Consolas" w:hAnsi="Consolas" w:cs="Courier New"/>
+        </w:rPr>
+        <w:t xml:space="preserve"> Please report issues at https://github.com/win-acme/win-acme</w:t>
+      </w:r>
+    </w:p>
+    <w:p>
+      <w:pPr>
+        <w:spacing w:line="240" w:lineRule="auto"/>
+        <w:rPr>
+          <w:rFonts w:ascii="Consolas" w:hAnsi="Consolas" w:cs="Courier New"/>
+        </w:rPr>
+      </w:pPr>
+      <w:r>
+        <w:rPr>
+          <w:rFonts w:ascii="Consolas" w:hAnsi="Consolas" w:cs="Courier New"/>
+        </w:rPr>
+        <w:t xml:space="preserve"> Running in mode: Unattended</w:t>
+      </w:r>
+    </w:p>
+    <w:p>
+      <w:pPr>
+        <w:spacing w:line="240" w:lineRule="auto"/>
+        <w:rPr>
+          <w:rFonts w:ascii="Consolas" w:hAnsi="Consolas" w:cs="Courier New"/>
+        </w:rPr>
+      </w:pPr>
+      <w:r>
+        <w:rPr>
+          <w:rFonts w:ascii="Consolas" w:hAnsi="Consolas" w:cs="Courier New"/>
+        </w:rPr>
+        <w:t xml:space="preserve"> Source generated using plugin Manual: smartboot.outworldz.net</w:t>
+      </w:r>
+    </w:p>
+    <w:p>
+      <w:pPr>
+        <w:spacing w:line="240" w:lineRule="auto"/>
+        <w:rPr>
+          <w:rFonts w:ascii="Consolas" w:hAnsi="Consolas" w:cs="Courier New"/>
+        </w:rPr>
+      </w:pPr>
+      <w:r>
+        <w:rPr>
+          <w:rFonts w:ascii="Consolas" w:hAnsi="Consolas" w:cs="Courier New"/>
+        </w:rPr>
+        <w:t xml:space="preserve"> Overwriting previously created renewal</w:t>
+      </w:r>
+    </w:p>
+    <w:p>
+      <w:pPr>
+        <w:spacing w:line="240" w:lineRule="auto"/>
+        <w:rPr>
+          <w:rFonts w:ascii="Consolas" w:hAnsi="Consolas" w:cs="Courier New"/>
+        </w:rPr>
+      </w:pPr>
+      <w:r>
+        <w:rPr>
+          <w:rFonts w:ascii="Consolas" w:hAnsi="Consolas" w:cs="Courier New"/>
+        </w:rPr>
+        <w:t xml:space="preserve"> Using cache for [Manual] smartboot.outworldz.net. To get a new certificate within 1 days, run with --force.</w:t>
+      </w:r>
+    </w:p>
+    <w:p>
+      <w:pPr>
+        <w:spacing w:line="240" w:lineRule="auto"/>
+        <w:rPr>
+          <w:rFonts w:ascii="Consolas" w:hAnsi="Consolas" w:cs="Courier New"/>
+        </w:rPr>
+      </w:pPr>
+      <w:r>
+        <w:rPr>
+          <w:rFonts w:ascii="Consolas" w:hAnsi="Consolas" w:cs="Courier New"/>
+        </w:rPr>
+        <w:t xml:space="preserve"> Store with </w:t>
+      </w:r>
+      <w:proofErr w:type="spellStart"/>
+      <w:r>
+        <w:rPr>
+          <w:rFonts w:ascii="Consolas" w:hAnsi="Consolas" w:cs="Courier New"/>
+        </w:rPr>
+        <w:t>PemFiles</w:t>
+      </w:r>
+      <w:proofErr w:type="spellEnd"/>
+      <w:r>
+        <w:rPr>
+          <w:rFonts w:ascii="Consolas" w:hAnsi="Consolas" w:cs="Courier New"/>
+        </w:rPr>
+        <w:t>...</w:t>
+      </w:r>
+    </w:p>
+    <w:p>
+      <w:pPr>
+        <w:spacing w:line="240" w:lineRule="auto"/>
+        <w:rPr>
+          <w:rFonts w:ascii="Consolas" w:hAnsi="Consolas" w:cs="Courier New"/>
+        </w:rPr>
+      </w:pPr>
+      <w:r>
+        <w:rPr>
+          <w:rFonts w:ascii="Consolas" w:hAnsi="Consolas" w:cs="Courier New"/>
+        </w:rPr>
+        <w:t xml:space="preserve"> Exporting .</w:t>
+      </w:r>
+      <w:proofErr w:type="spellStart"/>
+      <w:r>
+        <w:rPr>
+          <w:rFonts w:ascii="Consolas" w:hAnsi="Consolas" w:cs="Courier New"/>
+        </w:rPr>
+        <w:t>pem</w:t>
+      </w:r>
+      <w:proofErr w:type="spellEnd"/>
+      <w:r>
+        <w:rPr>
+          <w:rFonts w:ascii="Consolas" w:hAnsi="Consolas" w:cs="Courier New"/>
+        </w:rPr>
+        <w:t xml:space="preserve"> files to C:\Users\</w:t>
+      </w:r>
+      <w:r>
+        <w:rPr>
+          <w:rFonts w:ascii="Consolas" w:hAnsi="Consolas" w:cs="Courier New"/>
+        </w:rPr>
+        <w:t>XXX</w:t>
+      </w:r>
+      <w:r>
+        <w:rPr>
+          <w:rFonts w:ascii="Consolas" w:hAnsi="Consolas" w:cs="Courier New"/>
+        </w:rPr>
+        <w:t>\Desktop\Dreamgrid\Dreamworld\OutworldzFiles\Apache\Certs</w:t>
+      </w:r>
+    </w:p>
+    <w:p>
+      <w:pPr>
+        <w:spacing w:line="240" w:lineRule="auto"/>
+        <w:rPr>
+          <w:rFonts w:ascii="Consolas" w:hAnsi="Consolas" w:cs="Courier New"/>
+        </w:rPr>
+      </w:pPr>
+      <w:r>
+        <w:rPr>
+          <w:rFonts w:ascii="Consolas" w:hAnsi="Consolas" w:cs="Courier New"/>
+        </w:rPr>
+        <w:t xml:space="preserve"> Installing with None...</w:t>
+      </w:r>
+    </w:p>
+    <w:p>
+      <w:pPr>
+        <w:spacing w:line="240" w:lineRule="auto"/>
+        <w:rPr>
+          <w:rFonts w:ascii="Consolas" w:hAnsi="Consolas" w:cs="Courier New"/>
+        </w:rPr>
+      </w:pPr>
+      <w:r>
+        <w:rPr>
+          <w:rFonts w:ascii="Consolas" w:hAnsi="Consolas" w:cs="Courier New"/>
+        </w:rPr>
+        <w:t xml:space="preserve"> Scheduled task looks healthy</w:t>
+      </w:r>
+    </w:p>
+    <w:p>
+      <w:pPr>
+        <w:spacing w:line="240" w:lineRule="auto"/>
+        <w:rPr>
+          <w:rFonts w:ascii="Consolas" w:hAnsi="Consolas" w:cs="Courier New"/>
+          <w:sz w:val="16"/>
+          <w:szCs w:val="16"/>
+        </w:rPr>
+      </w:pPr>
+      <w:r>
+        <w:rPr>
+          <w:rFonts w:ascii="Consolas" w:hAnsi="Consolas" w:cs="Courier New"/>
+          <w:sz w:val="16"/>
+          <w:szCs w:val="16"/>
+        </w:rPr>
+        <w:t xml:space="preserve"> Next renewal scheduled </w:t>
+      </w:r>
+      <w:proofErr w:type="gramStart"/>
+      <w:r>
+        <w:rPr>
+          <w:rFonts w:ascii="Consolas" w:hAnsi="Consolas" w:cs="Courier New"/>
+          <w:sz w:val="16"/>
+          <w:szCs w:val="16"/>
+        </w:rPr>
+        <w:t>at</w:t>
+      </w:r>
+      <w:proofErr w:type="gramEnd"/>
+      <w:r>
+        <w:rPr>
+          <w:rFonts w:ascii="Consolas" w:hAnsi="Consolas" w:cs="Courier New"/>
+          <w:sz w:val="16"/>
+          <w:szCs w:val="16"/>
+        </w:rPr>
+        <w:t xml:space="preserve"> 2022/3/25 5:40:43</w:t>
+      </w:r>
+    </w:p>
+    <w:p>
+      <w:pPr>
+        <w:spacing w:line="240" w:lineRule="auto"/>
+        <w:rPr>
+          <w:rFonts w:ascii="Consolas" w:hAnsi="Consolas" w:cs="Courier New"/>
+          <w:sz w:val="16"/>
+          <w:szCs w:val="16"/>
+        </w:rPr>
+      </w:pPr>
+      <w:r>
+        <w:rPr>
+          <w:rFonts w:ascii="Consolas" w:hAnsi="Consolas" w:cs="Courier New"/>
+          <w:sz w:val="16"/>
+          <w:szCs w:val="16"/>
+        </w:rPr>
+        <w:t xml:space="preserve"> Certificate [Manual] smartboot.outworldz.net created</w:t>
+      </w:r>
+    </w:p>
+    <w:p>
+      <w:pPr>
+        <w:spacing w:line="240" w:lineRule="auto"/>
+        <w:rPr>
+          <w:rFonts w:ascii="Consolas" w:hAnsi="Consolas" w:cs="Courier New"/>
+          <w:sz w:val="16"/>
+          <w:szCs w:val="16"/>
+        </w:rPr>
+      </w:pPr>
+      <w:r>
+        <w:rPr>
+          <w:rFonts w:ascii="Consolas" w:hAnsi="Consolas" w:cs="Courier New"/>
+          <w:sz w:val="16"/>
+          <w:szCs w:val="16"/>
+        </w:rPr>
+        <w:t xml:space="preserve">2022-01-29 </w:t>
+      </w:r>
+      <w:proofErr w:type="gramStart"/>
+      <w:r>
+        <w:rPr>
+          <w:rFonts w:ascii="Consolas" w:hAnsi="Consolas" w:cs="Courier New"/>
+          <w:sz w:val="16"/>
+          <w:szCs w:val="16"/>
+        </w:rPr>
+        <w:t>00:53:31:Info</w:t>
+      </w:r>
+      <w:proofErr w:type="gramEnd"/>
+      <w:r>
+        <w:rPr>
+          <w:rFonts w:ascii="Consolas" w:hAnsi="Consolas" w:cs="Courier New"/>
+          <w:sz w:val="16"/>
+          <w:szCs w:val="16"/>
+        </w:rPr>
+        <w:t>:Certificate installed</w:t>
+      </w:r>
+    </w:p>
+    <w:bookmarkEnd w:id="0"/>
+    <w:p>
+      <w:pPr>
+        <w:spacing w:line="240" w:lineRule="auto"/>
+        <w:rPr>
+          <w:rFonts w:ascii="Courier New" w:hAnsi="Courier New" w:cs="Courier New"/>
+        </w:rPr>
+      </w:pPr>
     </w:p>
     <w:sectPr>
       <w:pgSz w:w="12240" w:h="15840"/>
@@ -937,7 +1278,7 @@
 </file>
 
 <file path=word/numbering.xml><?xml version="1.0" encoding="utf-8"?>
-<w:numbering xmlns:wpc="http://schemas.microsoft.com/office/word/2010/wordprocessingCanvas" xmlns:cx="http://schemas.microsoft.com/office/drawing/2014/chartex" xmlns:cx1="http://schemas.microsoft.com/office/drawing/2015/9/8/chartex" xmlns:cx2="http://schemas.microsoft.com/office/drawing/2015/10/21/chartex" xmlns:cx3="http://schemas.microsoft.com/office/drawing/2016/5/9/chartex" xmlns:cx4="http://schemas.microsoft.com/office/drawing/2016/5/10/chartex" xmlns:cx5="http://schemas.microsoft.com/office/drawing/2016/5/11/chartex" xmlns:cx6="http://schemas.microsoft.com/office/drawing/2016/5/12/chartex" xmlns:cx7="http://schemas.microsoft.com/office/drawing/2016/5/13/chartex" xmlns:cx8="http://schemas.microsoft.com/office/drawing/2016/5/14/chartex" xmlns:mc="http://schemas.openxmlformats.org/markup-compatibility/2006" xmlns:aink="http://schemas.microsoft.com/office/drawing/2016/ink" xmlns:am3d="http://schemas.microsoft.com/office/drawing/2017/model3d" xmlns:o="urn:schemas-microsoft-com:office:office" xmlns:oel="http://schemas.microsoft.com/office/2019/extlst" xmlns:r="http://schemas.openxmlformats.org/officeDocument/2006/relationships" xmlns:m="http://schemas.openxmlformats.org/officeDocument/2006/math" xmlns:v="urn:schemas-microsoft-com:vml" xmlns:wp14="http://schemas.microsoft.com/office/word/2010/wordprocessingDrawing" xmlns:wp="http://schemas.openxmlformats.org/drawingml/2006/wordprocessingDrawing" xmlns:w10="urn:schemas-microsoft-com:office:word" xmlns:w="http://schemas.openxmlformats.org/wordprocessingml/2006/main" xmlns:w14="http://schemas.microsoft.com/office/word/2010/wordml" xmlns:w15="http://schemas.microsoft.com/office/word/2012/wordml" xmlns:w16cex="http://schemas.microsoft.com/office/word/2018/wordml/cex" xmlns:w16cid="http://schemas.microsoft.com/office/word/2016/wordml/cid" xmlns:w16="http://schemas.microsoft.com/office/word/2018/wordml" xmlns:w16sdtdh="http://schemas.microsoft.com/office/word/2020/wordml/sdtdatahash" xmlns:w16se="http://schemas.microsoft.com/office/word/2015/wordml/symex" xmlns:wpg="http://schemas.microsoft.com/office/word/2010/wordprocessingGroup" xmlns:wpi="http://schemas.microsoft.com/office/word/2010/wordprocessingInk" xmlns:wne="http://schemas.microsoft.com/office/word/2006/wordml" xmlns:wps="http://schemas.microsoft.com/office/word/2010/wordprocessingShape" mc:Ignorable="w14 w15 w16se w16cid w16 w16cex w16sdtdh wp14">
+<w:numbering xmlns:wpc="http://schemas.microsoft.com/office/word/2010/wordprocessingCanvas" xmlns:cx="http://schemas.microsoft.com/office/drawing/2014/chartex" xmlns:cx1="http://schemas.microsoft.com/office/drawing/2015/9/8/chartex" xmlns:cx2="http://schemas.microsoft.com/office/drawing/2015/10/21/chartex" xmlns:cx3="http://schemas.microsoft.com/office/drawing/2016/5/9/chartex" xmlns:cx4="http://schemas.microsoft.com/office/drawing/2016/5/10/chartex" xmlns:cx5="http://schemas.microsoft.com/office/drawing/2016/5/11/chartex" xmlns:cx6="http://schemas.microsoft.com/office/drawing/2016/5/12/chartex" xmlns:cx7="http://schemas.microsoft.com/office/drawing/2016/5/13/chartex" xmlns:cx8="http://schemas.microsoft.com/office/drawing/2016/5/14/chartex" xmlns:mc="http://schemas.openxmlformats.org/markup-compatibility/2006" xmlns:aink="http://schemas.microsoft.com/office/drawing/2016/ink" xmlns:am3d="http://schemas.microsoft.com/office/drawing/2017/model3d" xmlns:o="urn:schemas-microsoft-com:office:office" xmlns:oel="http://schemas.microsoft.com/office/2019/extlst" xmlns:r="http://schemas.openxmlformats.org/officeDocument/2006/relationships" xmlns:m="http://schemas.openxmlformats.org/officeDocument/2006/math" xmlns:v="urn:schemas-microsoft-com:vml" xmlns:wp14="http://schemas.microsoft.com/office/word/2010/wordprocessingDrawing" xmlns:wp="http://schemas.openxmlformats.org/drawingml/2006/wordprocessingDrawing" xmlns:w10="urn:schemas-microsoft-com:office:word" xmlns:w="http://schemas.openxmlformats.org/wordprocessingml/2006/main" xmlns:w14="http://schemas.microsoft.com/office/word/2010/wordml" xmlns:w15="http://schemas.microsoft.com/office/word/2012/wordml" xmlns:w16cex="http://schemas.microsoft.com/office/word/2018/wordml/cex" xmlns:w16cid="http://schemas.microsoft.com/office/word/2016/wordml/cid" xmlns:w16="http://schemas.microsoft.com/office/word/2018/wordml" xmlns:w16du="http://schemas.microsoft.com/office/word/2023/wordml/word16du" xmlns:w16sdtdh="http://schemas.microsoft.com/office/word/2020/wordml/sdtdatahash" xmlns:w16se="http://schemas.microsoft.com/office/word/2015/wordml/symex" xmlns:wpg="http://schemas.microsoft.com/office/word/2010/wordprocessingGroup" xmlns:wpi="http://schemas.microsoft.com/office/word/2010/wordprocessingInk" xmlns:wne="http://schemas.microsoft.com/office/word/2006/wordml" xmlns:wps="http://schemas.microsoft.com/office/word/2010/wordprocessingShape" mc:Ignorable="w14 w15 w16se w16cid w16 w16cex w16sdtdh w16du wp14">
   <w:abstractNum w:abstractNumId="0" w15:restartNumberingAfterBreak="0">
     <w:nsid w:val="0AB16B03"/>
     <w:multiLevelType w:val="multilevel"/>
@@ -1671,6 +2012,92 @@
       <w:rPr>
         <w:rFonts w:cs="Times New Roman"/>
       </w:rPr>
+    </w:lvl>
+  </w:abstractNum>
+  <w:abstractNum w:abstractNumId="6" w15:restartNumberingAfterBreak="0">
+    <w:nsid w:val="5BAB7434"/>
+    <w:multiLevelType w:val="hybridMultilevel"/>
+    <w:tmpl w:val="A50EAAA0"/>
+    <w:lvl w:ilvl="0" w:tplc="0409000F">
+      <w:start w:val="1"/>
+      <w:numFmt w:val="decimal"/>
+      <w:lvlText w:val="%1."/>
+      <w:lvlJc w:val="left"/>
+      <w:pPr>
+        <w:ind w:left="720" w:hanging="360"/>
+      </w:pPr>
+    </w:lvl>
+    <w:lvl w:ilvl="1" w:tplc="04090019" w:tentative="1">
+      <w:start w:val="1"/>
+      <w:numFmt w:val="lowerLetter"/>
+      <w:lvlText w:val="%2."/>
+      <w:lvlJc w:val="left"/>
+      <w:pPr>
+        <w:ind w:left="1440" w:hanging="360"/>
+      </w:pPr>
+    </w:lvl>
+    <w:lvl w:ilvl="2" w:tplc="0409001B" w:tentative="1">
+      <w:start w:val="1"/>
+      <w:numFmt w:val="lowerRoman"/>
+      <w:lvlText w:val="%3."/>
+      <w:lvlJc w:val="right"/>
+      <w:pPr>
+        <w:ind w:left="2160" w:hanging="180"/>
+      </w:pPr>
+    </w:lvl>
+    <w:lvl w:ilvl="3" w:tplc="0409000F" w:tentative="1">
+      <w:start w:val="1"/>
+      <w:numFmt w:val="decimal"/>
+      <w:lvlText w:val="%4."/>
+      <w:lvlJc w:val="left"/>
+      <w:pPr>
+        <w:ind w:left="2880" w:hanging="360"/>
+      </w:pPr>
+    </w:lvl>
+    <w:lvl w:ilvl="4" w:tplc="04090019" w:tentative="1">
+      <w:start w:val="1"/>
+      <w:numFmt w:val="lowerLetter"/>
+      <w:lvlText w:val="%5."/>
+      <w:lvlJc w:val="left"/>
+      <w:pPr>
+        <w:ind w:left="3600" w:hanging="360"/>
+      </w:pPr>
+    </w:lvl>
+    <w:lvl w:ilvl="5" w:tplc="0409001B" w:tentative="1">
+      <w:start w:val="1"/>
+      <w:numFmt w:val="lowerRoman"/>
+      <w:lvlText w:val="%6."/>
+      <w:lvlJc w:val="right"/>
+      <w:pPr>
+        <w:ind w:left="4320" w:hanging="180"/>
+      </w:pPr>
+    </w:lvl>
+    <w:lvl w:ilvl="6" w:tplc="0409000F" w:tentative="1">
+      <w:start w:val="1"/>
+      <w:numFmt w:val="decimal"/>
+      <w:lvlText w:val="%7."/>
+      <w:lvlJc w:val="left"/>
+      <w:pPr>
+        <w:ind w:left="5040" w:hanging="360"/>
+      </w:pPr>
+    </w:lvl>
+    <w:lvl w:ilvl="7" w:tplc="04090019" w:tentative="1">
+      <w:start w:val="1"/>
+      <w:numFmt w:val="lowerLetter"/>
+      <w:lvlText w:val="%8."/>
+      <w:lvlJc w:val="left"/>
+      <w:pPr>
+        <w:ind w:left="5760" w:hanging="360"/>
+      </w:pPr>
+    </w:lvl>
+    <w:lvl w:ilvl="8" w:tplc="0409001B" w:tentative="1">
+      <w:start w:val="1"/>
+      <w:numFmt w:val="lowerRoman"/>
+      <w:lvlText w:val="%9."/>
+      <w:lvlJc w:val="right"/>
+      <w:pPr>
+        <w:ind w:left="6480" w:hanging="180"/>
+      </w:pPr>
     </w:lvl>
   </w:abstractNum>
   <w:num w:numId="1" w16cid:durableId="2079327180">
@@ -1691,11 +2118,14 @@
   <w:num w:numId="6" w16cid:durableId="1717511665">
     <w:abstractNumId w:val="4"/>
   </w:num>
+  <w:num w:numId="7" w16cid:durableId="35392280">
+    <w:abstractNumId w:val="6"/>
+  </w:num>
 </w:numbering>
 </file>
 
 <file path=word/styles.xml><?xml version="1.0" encoding="utf-8"?>
-<w:styles xmlns:mc="http://schemas.openxmlformats.org/markup-compatibility/2006" xmlns:r="http://schemas.openxmlformats.org/officeDocument/2006/relationships" xmlns:w="http://schemas.openxmlformats.org/wordprocessingml/2006/main" xmlns:w14="http://schemas.microsoft.com/office/word/2010/wordml" xmlns:w15="http://schemas.microsoft.com/office/word/2012/wordml" xmlns:w16cex="http://schemas.microsoft.com/office/word/2018/wordml/cex" xmlns:w16cid="http://schemas.microsoft.com/office/word/2016/wordml/cid" xmlns:w16="http://schemas.microsoft.com/office/word/2018/wordml" xmlns:w16sdtdh="http://schemas.microsoft.com/office/word/2020/wordml/sdtdatahash" xmlns:w16se="http://schemas.microsoft.com/office/word/2015/wordml/symex" mc:Ignorable="w14 w15 w16se w16cid w16 w16cex w16sdtdh">
+<w:styles xmlns:mc="http://schemas.openxmlformats.org/markup-compatibility/2006" xmlns:r="http://schemas.openxmlformats.org/officeDocument/2006/relationships" xmlns:w="http://schemas.openxmlformats.org/wordprocessingml/2006/main" xmlns:w14="http://schemas.microsoft.com/office/word/2010/wordml" xmlns:w15="http://schemas.microsoft.com/office/word/2012/wordml" xmlns:w16cex="http://schemas.microsoft.com/office/word/2018/wordml/cex" xmlns:w16cid="http://schemas.microsoft.com/office/word/2016/wordml/cid" xmlns:w16="http://schemas.microsoft.com/office/word/2018/wordml" xmlns:w16du="http://schemas.microsoft.com/office/word/2023/wordml/word16du" xmlns:w16sdtdh="http://schemas.microsoft.com/office/word/2020/wordml/sdtdatahash" xmlns:w16se="http://schemas.microsoft.com/office/word/2015/wordml/symex" mc:Ignorable="w14 w15 w16se w16cid w16 w16cex w16sdtdh w16du">
   <w:docDefaults>
     <w:rPrDefault>
       <w:rPr>

</xml_diff>